<commit_message>
Removed name column from components list.  Change Web App for Linux to Web App forcontainers.
</commit_message>
<xml_diff>
--- a/docs/assets/Azure Components.docx
+++ b/docs/assets/Azure Components.docx
@@ -7,7 +7,10 @@
         <w:pStyle w:val="Title"/>
       </w:pPr>
       <w:r>
-        <w:t>Azure Web App on Linux Code Sample</w:t>
+        <w:t>Web App for Containers</w:t>
+      </w:r>
+      <w:r>
+        <w:t xml:space="preserve"> Code Sample</w:t>
       </w:r>
     </w:p>
     <w:p>
@@ -32,13 +35,12 @@
     <w:tbl>
       <w:tblPr>
         <w:tblStyle w:val="TableGrid"/>
-        <w:tblW w:w="5000" w:type="pct"/>
+        <w:tblW w:w="4877" w:type="pct"/>
         <w:tblLook w:val="04A0" w:firstRow="1" w:lastRow="0" w:firstColumn="1" w:lastColumn="0" w:noHBand="0" w:noVBand="1"/>
       </w:tblPr>
       <w:tblGrid>
         <w:gridCol w:w="2875"/>
-        <w:gridCol w:w="3943"/>
-        <w:gridCol w:w="7572"/>
+        <w:gridCol w:w="11161"/>
       </w:tblGrid>
       <w:tr>
         <w:trPr>
@@ -46,7 +48,7 @@
         </w:trPr>
         <w:tc>
           <w:tcPr>
-            <w:tcW w:w="999" w:type="pct"/>
+            <w:tcW w:w="1024" w:type="pct"/>
             <w:vMerge w:val="restart"/>
             <w:shd w:val="clear" w:color="auto" w:fill="D0CECE"/>
             <w:vAlign w:val="center"/>
@@ -70,31 +72,7 @@
         </w:tc>
         <w:tc>
           <w:tcPr>
-            <w:tcW w:w="1370" w:type="pct"/>
-            <w:vMerge w:val="restart"/>
-            <w:shd w:val="clear" w:color="auto" w:fill="D0CECE"/>
-            <w:vAlign w:val="center"/>
-          </w:tcPr>
-          <w:p>
-            <w:pPr>
-              <w:jc w:val="center"/>
-              <w:rPr>
-                <w:b/>
-                <w:bCs/>
-              </w:rPr>
-            </w:pPr>
-            <w:r>
-              <w:rPr>
-                <w:b/>
-                <w:bCs/>
-              </w:rPr>
-              <w:t>Name</w:t>
-            </w:r>
-          </w:p>
-        </w:tc>
-        <w:tc>
-          <w:tcPr>
-            <w:tcW w:w="2631" w:type="pct"/>
+            <w:tcW w:w="3976" w:type="pct"/>
             <w:vMerge w:val="restart"/>
             <w:shd w:val="clear" w:color="auto" w:fill="D0CECE"/>
             <w:vAlign w:val="center"/>
@@ -123,7 +101,7 @@
         </w:trPr>
         <w:tc>
           <w:tcPr>
-            <w:tcW w:w="999" w:type="pct"/>
+            <w:tcW w:w="1024" w:type="pct"/>
             <w:vMerge/>
             <w:shd w:val="clear" w:color="auto" w:fill="D0CECE" w:themeFill="background2" w:themeFillShade="E6"/>
             <w:vAlign w:val="center"/>
@@ -136,20 +114,7 @@
         </w:tc>
         <w:tc>
           <w:tcPr>
-            <w:tcW w:w="1370" w:type="pct"/>
-            <w:vMerge/>
-            <w:shd w:val="clear" w:color="auto" w:fill="D0CECE" w:themeFill="background2" w:themeFillShade="E6"/>
-            <w:vAlign w:val="center"/>
-          </w:tcPr>
-          <w:p>
-            <w:pPr>
-              <w:jc w:val="center"/>
-            </w:pPr>
-          </w:p>
-        </w:tc>
-        <w:tc>
-          <w:tcPr>
-            <w:tcW w:w="2631" w:type="pct"/>
+            <w:tcW w:w="3976" w:type="pct"/>
             <w:vMerge/>
             <w:shd w:val="clear" w:color="auto" w:fill="D0CECE" w:themeFill="background2" w:themeFillShade="E6"/>
             <w:vAlign w:val="center"/>
@@ -167,32 +132,20 @@
         </w:trPr>
         <w:tc>
           <w:tcPr>
-            <w:tcW w:w="999" w:type="pct"/>
+            <w:tcW w:w="1024" w:type="pct"/>
             <w:vMerge w:val="restart"/>
             <w:shd w:val="clear" w:color="auto" w:fill="E2EFD9" w:themeFill="accent6" w:themeFillTint="33"/>
             <w:vAlign w:val="center"/>
           </w:tcPr>
           <w:p>
             <w:r>
-              <w:t>Web App on Linux</w:t>
-            </w:r>
-          </w:p>
-        </w:tc>
-        <w:tc>
-          <w:tcPr>
-            <w:tcW w:w="1370" w:type="pct"/>
-            <w:shd w:val="clear" w:color="auto" w:fill="E2EFD9" w:themeFill="accent6" w:themeFillTint="33"/>
-            <w:vAlign w:val="center"/>
-          </w:tcPr>
-          <w:p>
-            <w:r>
-              <w:t>web-app-on-linux</w:t>
-            </w:r>
-          </w:p>
-        </w:tc>
-        <w:tc>
-          <w:tcPr>
-            <w:tcW w:w="2631" w:type="pct"/>
+              <w:t>Web App for Containers</w:t>
+            </w:r>
+          </w:p>
+        </w:tc>
+        <w:tc>
+          <w:tcPr>
+            <w:tcW w:w="3976" w:type="pct"/>
             <w:shd w:val="clear" w:color="auto" w:fill="E2EFD9" w:themeFill="accent6" w:themeFillTint="33"/>
             <w:vAlign w:val="center"/>
           </w:tcPr>
@@ -209,7 +162,7 @@
         </w:trPr>
         <w:tc>
           <w:tcPr>
-            <w:tcW w:w="999" w:type="pct"/>
+            <w:tcW w:w="1024" w:type="pct"/>
             <w:vMerge/>
             <w:shd w:val="clear" w:color="auto" w:fill="E2EFD9" w:themeFill="accent6" w:themeFillTint="33"/>
             <w:vAlign w:val="center"/>
@@ -218,19 +171,7 @@
         </w:tc>
         <w:tc>
           <w:tcPr>
-            <w:tcW w:w="1370" w:type="pct"/>
-            <w:shd w:val="clear" w:color="auto" w:fill="E2EFD9" w:themeFill="accent6" w:themeFillTint="33"/>
-            <w:vAlign w:val="center"/>
-          </w:tcPr>
-          <w:p>
-            <w:r>
-              <w:t>ruby-chat</w:t>
-            </w:r>
-          </w:p>
-        </w:tc>
-        <w:tc>
-          <w:tcPr>
-            <w:tcW w:w="2631" w:type="pct"/>
+            <w:tcW w:w="3976" w:type="pct"/>
             <w:shd w:val="clear" w:color="auto" w:fill="E2EFD9" w:themeFill="accent6" w:themeFillTint="33"/>
             <w:vAlign w:val="center"/>
           </w:tcPr>
@@ -247,7 +188,7 @@
         </w:trPr>
         <w:tc>
           <w:tcPr>
-            <w:tcW w:w="999" w:type="pct"/>
+            <w:tcW w:w="1024" w:type="pct"/>
             <w:shd w:val="clear" w:color="auto" w:fill="E2EFD9" w:themeFill="accent6" w:themeFillTint="33"/>
             <w:vAlign w:val="center"/>
           </w:tcPr>
@@ -259,19 +200,7 @@
         </w:tc>
         <w:tc>
           <w:tcPr>
-            <w:tcW w:w="1370" w:type="pct"/>
-            <w:shd w:val="clear" w:color="auto" w:fill="E2EFD9" w:themeFill="accent6" w:themeFillTint="33"/>
-            <w:vAlign w:val="center"/>
-          </w:tcPr>
-          <w:p>
-            <w:r>
-              <w:t>mysql-ms-dev</w:t>
-            </w:r>
-          </w:p>
-        </w:tc>
-        <w:tc>
-          <w:tcPr>
-            <w:tcW w:w="2631" w:type="pct"/>
+            <w:tcW w:w="3976" w:type="pct"/>
             <w:shd w:val="clear" w:color="auto" w:fill="E2EFD9" w:themeFill="accent6" w:themeFillTint="33"/>
             <w:vAlign w:val="center"/>
           </w:tcPr>
@@ -288,7 +217,7 @@
         </w:trPr>
         <w:tc>
           <w:tcPr>
-            <w:tcW w:w="999" w:type="pct"/>
+            <w:tcW w:w="1024" w:type="pct"/>
             <w:shd w:val="clear" w:color="auto" w:fill="E2EFD9" w:themeFill="accent6" w:themeFillTint="33"/>
             <w:vAlign w:val="center"/>
           </w:tcPr>
@@ -304,19 +233,7 @@
         </w:tc>
         <w:tc>
           <w:tcPr>
-            <w:tcW w:w="1370" w:type="pct"/>
-            <w:shd w:val="clear" w:color="auto" w:fill="E2EFD9" w:themeFill="accent6" w:themeFillTint="33"/>
-            <w:vAlign w:val="center"/>
-          </w:tcPr>
-          <w:p>
-            <w:r>
-              <w:t>ruby-chat</w:t>
-            </w:r>
-          </w:p>
-        </w:tc>
-        <w:tc>
-          <w:tcPr>
-            <w:tcW w:w="2631" w:type="pct"/>
+            <w:tcW w:w="3976" w:type="pct"/>
             <w:shd w:val="clear" w:color="auto" w:fill="E2EFD9" w:themeFill="accent6" w:themeFillTint="33"/>
             <w:vAlign w:val="center"/>
           </w:tcPr>
@@ -333,7 +250,7 @@
         </w:trPr>
         <w:tc>
           <w:tcPr>
-            <w:tcW w:w="999" w:type="pct"/>
+            <w:tcW w:w="1024" w:type="pct"/>
             <w:shd w:val="clear" w:color="auto" w:fill="E2EFD9" w:themeFill="accent6" w:themeFillTint="33"/>
             <w:vAlign w:val="center"/>
           </w:tcPr>
@@ -349,19 +266,7 @@
         </w:tc>
         <w:tc>
           <w:tcPr>
-            <w:tcW w:w="1370" w:type="pct"/>
-            <w:shd w:val="clear" w:color="auto" w:fill="E2EFD9" w:themeFill="accent6" w:themeFillTint="33"/>
-            <w:vAlign w:val="center"/>
-          </w:tcPr>
-          <w:p>
-            <w:r>
-              <w:t>AzureDockerRegistry</w:t>
-            </w:r>
-          </w:p>
-        </w:tc>
-        <w:tc>
-          <w:tcPr>
-            <w:tcW w:w="2631" w:type="pct"/>
+            <w:tcW w:w="3976" w:type="pct"/>
             <w:shd w:val="clear" w:color="auto" w:fill="E2EFD9" w:themeFill="accent6" w:themeFillTint="33"/>
             <w:vAlign w:val="center"/>
           </w:tcPr>
@@ -378,7 +283,7 @@
         </w:trPr>
         <w:tc>
           <w:tcPr>
-            <w:tcW w:w="999" w:type="pct"/>
+            <w:tcW w:w="1024" w:type="pct"/>
             <w:shd w:val="clear" w:color="auto" w:fill="E2EFD9" w:themeFill="accent6" w:themeFillTint="33"/>
             <w:vAlign w:val="center"/>
           </w:tcPr>
@@ -394,19 +299,7 @@
         </w:tc>
         <w:tc>
           <w:tcPr>
-            <w:tcW w:w="1370" w:type="pct"/>
-            <w:shd w:val="clear" w:color="auto" w:fill="E2EFD9" w:themeFill="accent6" w:themeFillTint="33"/>
-            <w:vAlign w:val="center"/>
-          </w:tcPr>
-          <w:p>
-            <w:r>
-              <w:t>send-sms</w:t>
-            </w:r>
-          </w:p>
-        </w:tc>
-        <w:tc>
-          <w:tcPr>
-            <w:tcW w:w="2631" w:type="pct"/>
+            <w:tcW w:w="3976" w:type="pct"/>
             <w:shd w:val="clear" w:color="auto" w:fill="E2EFD9" w:themeFill="accent6" w:themeFillTint="33"/>
             <w:vAlign w:val="center"/>
           </w:tcPr>
@@ -423,7 +316,7 @@
         </w:trPr>
         <w:tc>
           <w:tcPr>
-            <w:tcW w:w="999" w:type="pct"/>
+            <w:tcW w:w="1024" w:type="pct"/>
             <w:shd w:val="clear" w:color="auto" w:fill="E2EFD9" w:themeFill="accent6" w:themeFillTint="33"/>
             <w:vAlign w:val="center"/>
           </w:tcPr>
@@ -435,19 +328,7 @@
         </w:tc>
         <w:tc>
           <w:tcPr>
-            <w:tcW w:w="1370" w:type="pct"/>
-            <w:shd w:val="clear" w:color="auto" w:fill="E2EFD9" w:themeFill="accent6" w:themeFillTint="33"/>
-            <w:vAlign w:val="center"/>
-          </w:tcPr>
-          <w:p>
-            <w:r>
-              <w:t>developer-finder-[suffix]</w:t>
-            </w:r>
-          </w:p>
-        </w:tc>
-        <w:tc>
-          <w:tcPr>
-            <w:tcW w:w="2631" w:type="pct"/>
+            <w:tcW w:w="3976" w:type="pct"/>
             <w:shd w:val="clear" w:color="auto" w:fill="E2EFD9" w:themeFill="accent6" w:themeFillTint="33"/>
             <w:vAlign w:val="center"/>
           </w:tcPr>
@@ -464,7 +345,7 @@
         </w:trPr>
         <w:tc>
           <w:tcPr>
-            <w:tcW w:w="999" w:type="pct"/>
+            <w:tcW w:w="1024" w:type="pct"/>
             <w:shd w:val="clear" w:color="auto" w:fill="E2EFD9" w:themeFill="accent6" w:themeFillTint="33"/>
             <w:vAlign w:val="center"/>
           </w:tcPr>
@@ -476,19 +357,7 @@
         </w:tc>
         <w:tc>
           <w:tcPr>
-            <w:tcW w:w="1370" w:type="pct"/>
-            <w:shd w:val="clear" w:color="auto" w:fill="E2EFD9" w:themeFill="accent6" w:themeFillTint="33"/>
-            <w:vAlign w:val="center"/>
-          </w:tcPr>
-          <w:p>
-            <w:r>
-              <w:t>AzureLinuxWebApp-AppInsights</w:t>
-            </w:r>
-          </w:p>
-        </w:tc>
-        <w:tc>
-          <w:tcPr>
-            <w:tcW w:w="2631" w:type="pct"/>
+            <w:tcW w:w="3976" w:type="pct"/>
             <w:shd w:val="clear" w:color="auto" w:fill="E2EFD9" w:themeFill="accent6" w:themeFillTint="33"/>
             <w:vAlign w:val="center"/>
           </w:tcPr>
@@ -507,13 +376,13 @@
           </w:tblBorders>
         </w:tblPrEx>
         <w:trPr>
-          <w:gridAfter w:val="2"/>
-          <w:wAfter w:w="12731" w:type="dxa"/>
+          <w:gridAfter w:val="1"/>
+          <w:wAfter w:w="3976" w:type="pct"/>
           <w:trHeight w:val="197"/>
         </w:trPr>
         <w:tc>
           <w:tcPr>
-            <w:tcW w:w="1659" w:type="dxa"/>
+            <w:tcW w:w="1024" w:type="pct"/>
             <w:tcBorders>
               <w:top w:val="nil"/>
               <w:left w:val="single" w:sz="4" w:space="0" w:color="auto"/>
@@ -3616,14 +3485,21 @@
 </file>
 
 <file path=customXml/item1.xml><?xml version="1.0" encoding="utf-8"?>
-<s:customData xmlns="http://www.wps.cn/officeDocument/2013/wpsCustomData" xmlns:s="http://www.wps.cn/officeDocument/2013/wpsCustomData">
-  <customSectProps>
-    <customSectPr/>
-  </customSectProps>
-</s:customData>
+<?mso-contentType ?>
+<FormTemplates xmlns="http://schemas.microsoft.com/sharepoint/v3/contenttype/forms">
+  <Display>DocumentLibraryForm</Display>
+  <Edit>DocumentLibraryForm</Edit>
+  <New>DocumentLibraryForm</New>
+</FormTemplates>
 </file>
 
 <file path=customXml/item2.xml><?xml version="1.0" encoding="utf-8"?>
+<p:properties xmlns:p="http://schemas.microsoft.com/office/2006/metadata/properties" xmlns:xsi="http://www.w3.org/2001/XMLSchema-instance" xmlns:pc="http://schemas.microsoft.com/office/infopath/2007/PartnerControls">
+  <documentManagement/>
+</p:properties>
+</file>
+
+<file path=customXml/item3.xml><?xml version="1.0" encoding="utf-8"?>
 <ct:contentTypeSchema xmlns:ct="http://schemas.microsoft.com/office/2006/metadata/contentType" xmlns:ma="http://schemas.microsoft.com/office/2006/metadata/properties/metaAttributes" ct:_="" ma:_="" ma:contentTypeName="Document" ma:contentTypeID="0x0101007431463EE81C0949ADE8AB65D77EE61D" ma:contentTypeVersion="5" ma:contentTypeDescription="Create a new document." ma:contentTypeScope="" ma:versionID="4f02fc99277332496b28f3c1b6a01a73">
   <xsd:schema xmlns:xsd="http://www.w3.org/2001/XMLSchema" xmlns:xs="http://www.w3.org/2001/XMLSchema" xmlns:p="http://schemas.microsoft.com/office/2006/metadata/properties" xmlns:ns2="b9d4aba8-479b-4cfd-93eb-020b31939590" xmlns:ns3="6f79b399-88e8-455e-8251-983cd231f369" targetNamespace="http://schemas.microsoft.com/office/2006/metadata/properties" ma:root="true" ma:fieldsID="5a4bd025182c3c08ae0d7b7cfdc11649" ns2:_="" ns3:_="">
     <xsd:import namespace="b9d4aba8-479b-4cfd-93eb-020b31939590"/>
@@ -3794,19 +3670,12 @@
 </ct:contentTypeSchema>
 </file>
 
-<file path=customXml/item3.xml><?xml version="1.0" encoding="utf-8"?>
-<p:properties xmlns:p="http://schemas.microsoft.com/office/2006/metadata/properties" xmlns:xsi="http://www.w3.org/2001/XMLSchema-instance" xmlns:pc="http://schemas.microsoft.com/office/infopath/2007/PartnerControls">
-  <documentManagement/>
-</p:properties>
-</file>
-
 <file path=customXml/item4.xml><?xml version="1.0" encoding="utf-8"?>
-<?mso-contentType ?>
-<FormTemplates xmlns="http://schemas.microsoft.com/sharepoint/v3/contenttype/forms">
-  <Display>DocumentLibraryForm</Display>
-  <Edit>DocumentLibraryForm</Edit>
-  <New>DocumentLibraryForm</New>
-</FormTemplates>
+<s:customData xmlns="http://www.wps.cn/officeDocument/2013/wpsCustomData" xmlns:s="http://www.wps.cn/officeDocument/2013/wpsCustomData">
+  <customSectProps>
+    <customSectPr/>
+  </customSectProps>
+</s:customData>
 </file>
 
 <file path=customXml/item5.xml><?xml version="1.0" encoding="utf-8"?>
@@ -3814,14 +3683,23 @@
 </file>
 
 <file path=customXml/itemProps1.xml><?xml version="1.0" encoding="utf-8"?>
-<ds:datastoreItem xmlns:ds="http://schemas.openxmlformats.org/officeDocument/2006/customXml" ds:itemID="{B1977F7D-205B-4081-913C-38D41E755F92}">
+<ds:datastoreItem xmlns:ds="http://schemas.openxmlformats.org/officeDocument/2006/customXml" ds:itemID="{56DFEA19-F011-4154-BD1F-73EDF6189677}">
   <ds:schemaRefs>
-    <ds:schemaRef ds:uri="http://www.wps.cn/officeDocument/2013/wpsCustomData"/>
+    <ds:schemaRef ds:uri="http://schemas.microsoft.com/sharepoint/v3/contenttype/forms"/>
   </ds:schemaRefs>
 </ds:datastoreItem>
 </file>
 
 <file path=customXml/itemProps2.xml><?xml version="1.0" encoding="utf-8"?>
+<ds:datastoreItem xmlns:ds="http://schemas.openxmlformats.org/officeDocument/2006/customXml" ds:itemID="{71D62D34-70AE-4615-8AB9-F98458E737FF}">
+  <ds:schemaRefs>
+    <ds:schemaRef ds:uri="http://schemas.microsoft.com/office/2006/metadata/properties"/>
+    <ds:schemaRef ds:uri="http://schemas.microsoft.com/office/infopath/2007/PartnerControls"/>
+  </ds:schemaRefs>
+</ds:datastoreItem>
+</file>
+
+<file path=customXml/itemProps3.xml><?xml version="1.0" encoding="utf-8"?>
 <ds:datastoreItem xmlns:ds="http://schemas.openxmlformats.org/officeDocument/2006/customXml" ds:itemID="{86695136-FA37-4F62-8E32-1A87BE4CE999}">
   <ds:schemaRefs>
     <ds:schemaRef ds:uri="http://schemas.microsoft.com/office/2006/metadata/contentType"/>
@@ -3840,25 +3718,16 @@
 </ds:datastoreItem>
 </file>
 
-<file path=customXml/itemProps3.xml><?xml version="1.0" encoding="utf-8"?>
-<ds:datastoreItem xmlns:ds="http://schemas.openxmlformats.org/officeDocument/2006/customXml" ds:itemID="{71D62D34-70AE-4615-8AB9-F98458E737FF}">
+<file path=customXml/itemProps4.xml><?xml version="1.0" encoding="utf-8"?>
+<ds:datastoreItem xmlns:ds="http://schemas.openxmlformats.org/officeDocument/2006/customXml" ds:itemID="{B1977F7D-205B-4081-913C-38D41E755F92}">
   <ds:schemaRefs>
-    <ds:schemaRef ds:uri="http://schemas.microsoft.com/office/2006/metadata/properties"/>
-    <ds:schemaRef ds:uri="http://schemas.microsoft.com/office/infopath/2007/PartnerControls"/>
-  </ds:schemaRefs>
-</ds:datastoreItem>
-</file>
-
-<file path=customXml/itemProps4.xml><?xml version="1.0" encoding="utf-8"?>
-<ds:datastoreItem xmlns:ds="http://schemas.openxmlformats.org/officeDocument/2006/customXml" ds:itemID="{56DFEA19-F011-4154-BD1F-73EDF6189677}">
-  <ds:schemaRefs>
-    <ds:schemaRef ds:uri="http://schemas.microsoft.com/sharepoint/v3/contenttype/forms"/>
+    <ds:schemaRef ds:uri="http://www.wps.cn/officeDocument/2013/wpsCustomData"/>
   </ds:schemaRefs>
 </ds:datastoreItem>
 </file>
 
 <file path=customXml/itemProps5.xml><?xml version="1.0" encoding="utf-8"?>
-<ds:datastoreItem xmlns:ds="http://schemas.openxmlformats.org/officeDocument/2006/customXml" ds:itemID="{47A9C4C0-D22A-426D-9CD6-7D2ECD5BCCE6}">
+<ds:datastoreItem xmlns:ds="http://schemas.openxmlformats.org/officeDocument/2006/customXml" ds:itemID="{56555E4D-F285-4DA7-A01F-4667B3EDC943}">
   <ds:schemaRefs>
     <ds:schemaRef ds:uri="http://schemas.openxmlformats.org/officeDocument/2006/bibliography"/>
   </ds:schemaRefs>

</xml_diff>